<commit_message>
Added Duration to DB Ideas & created 'usefulLinks.txt'
</commit_message>
<xml_diff>
--- a/DB Ideas.docx
+++ b/DB Ideas.docx
@@ -34,7 +34,10 @@
         </w:numPr>
       </w:pPr>
       <w:r>
-        <w:t>_ID</w:t>
+        <w:t>_</w:t>
+      </w:r>
+      <w:r>
+        <w:t>id</w:t>
       </w:r>
     </w:p>
     <w:p>
@@ -338,11 +341,17 @@
         <w:pStyle w:val="ListParagraph"/>
         <w:numPr>
           <w:ilvl w:val="0"/>
-          <w:numId w:val="1"/>
-        </w:numPr>
-      </w:pPr>
-      <w:r>
-        <w:t>_ID (</w:t>
+          <w:numId w:val="5"/>
+        </w:numPr>
+      </w:pPr>
+      <w:r>
+        <w:t>_</w:t>
+      </w:r>
+      <w:r>
+        <w:t>id</w:t>
+      </w:r>
+      <w:r>
+        <w:t xml:space="preserve"> (</w:t>
       </w:r>
       <w:r>
         <w:t>Barcode/ISBN/</w:t>
@@ -356,7 +365,7 @@
         <w:pStyle w:val="ListParagraph"/>
         <w:numPr>
           <w:ilvl w:val="0"/>
-          <w:numId w:val="1"/>
+          <w:numId w:val="5"/>
         </w:numPr>
       </w:pPr>
       <w:r>
@@ -371,7 +380,7 @@
         <w:pStyle w:val="ListParagraph"/>
         <w:numPr>
           <w:ilvl w:val="0"/>
-          <w:numId w:val="1"/>
+          <w:numId w:val="5"/>
         </w:numPr>
       </w:pPr>
       <w:r>
@@ -383,7 +392,7 @@
         <w:pStyle w:val="ListParagraph"/>
         <w:numPr>
           <w:ilvl w:val="1"/>
-          <w:numId w:val="1"/>
+          <w:numId w:val="5"/>
         </w:numPr>
       </w:pPr>
       <w:r>
@@ -395,7 +404,7 @@
         <w:pStyle w:val="ListParagraph"/>
         <w:numPr>
           <w:ilvl w:val="2"/>
-          <w:numId w:val="1"/>
+          <w:numId w:val="5"/>
         </w:numPr>
       </w:pPr>
       <w:r>
@@ -407,7 +416,7 @@
         <w:pStyle w:val="ListParagraph"/>
         <w:numPr>
           <w:ilvl w:val="2"/>
-          <w:numId w:val="1"/>
+          <w:numId w:val="5"/>
         </w:numPr>
       </w:pPr>
       <w:r>
@@ -419,7 +428,7 @@
         <w:pStyle w:val="ListParagraph"/>
         <w:numPr>
           <w:ilvl w:val="2"/>
-          <w:numId w:val="1"/>
+          <w:numId w:val="5"/>
         </w:numPr>
       </w:pPr>
       <w:r>
@@ -431,7 +440,7 @@
         <w:pStyle w:val="ListParagraph"/>
         <w:numPr>
           <w:ilvl w:val="1"/>
-          <w:numId w:val="1"/>
+          <w:numId w:val="5"/>
         </w:numPr>
       </w:pPr>
       <w:r>
@@ -443,7 +452,7 @@
         <w:pStyle w:val="ListParagraph"/>
         <w:numPr>
           <w:ilvl w:val="0"/>
-          <w:numId w:val="1"/>
+          <w:numId w:val="5"/>
         </w:numPr>
       </w:pPr>
       <w:r>
@@ -455,7 +464,7 @@
         <w:pStyle w:val="ListParagraph"/>
         <w:numPr>
           <w:ilvl w:val="0"/>
-          <w:numId w:val="1"/>
+          <w:numId w:val="5"/>
         </w:numPr>
       </w:pPr>
       <w:r>
@@ -467,7 +476,7 @@
         <w:pStyle w:val="ListParagraph"/>
         <w:numPr>
           <w:ilvl w:val="0"/>
-          <w:numId w:val="1"/>
+          <w:numId w:val="5"/>
         </w:numPr>
       </w:pPr>
       <w:r>
@@ -479,7 +488,7 @@
         <w:pStyle w:val="ListParagraph"/>
         <w:numPr>
           <w:ilvl w:val="0"/>
-          <w:numId w:val="1"/>
+          <w:numId w:val="5"/>
         </w:numPr>
       </w:pPr>
       <w:r>
@@ -491,7 +500,7 @@
         <w:pStyle w:val="ListParagraph"/>
         <w:numPr>
           <w:ilvl w:val="1"/>
-          <w:numId w:val="1"/>
+          <w:numId w:val="5"/>
         </w:numPr>
       </w:pPr>
       <w:r>
@@ -503,7 +512,7 @@
         <w:pStyle w:val="ListParagraph"/>
         <w:numPr>
           <w:ilvl w:val="1"/>
-          <w:numId w:val="1"/>
+          <w:numId w:val="5"/>
         </w:numPr>
       </w:pPr>
       <w:r>
@@ -515,7 +524,7 @@
         <w:pStyle w:val="ListParagraph"/>
         <w:numPr>
           <w:ilvl w:val="1"/>
-          <w:numId w:val="1"/>
+          <w:numId w:val="5"/>
         </w:numPr>
       </w:pPr>
       <w:r>
@@ -527,7 +536,7 @@
         <w:pStyle w:val="ListParagraph"/>
         <w:numPr>
           <w:ilvl w:val="1"/>
-          <w:numId w:val="1"/>
+          <w:numId w:val="5"/>
         </w:numPr>
       </w:pPr>
       <w:r>
@@ -539,7 +548,19 @@
         <w:pStyle w:val="ListParagraph"/>
         <w:numPr>
           <w:ilvl w:val="1"/>
-          <w:numId w:val="1"/>
+          <w:numId w:val="5"/>
+        </w:numPr>
+      </w:pPr>
+      <w:r>
+        <w:t>Duration (mins)</w:t>
+      </w:r>
+    </w:p>
+    <w:p>
+      <w:pPr>
+        <w:pStyle w:val="ListParagraph"/>
+        <w:numPr>
+          <w:ilvl w:val="1"/>
+          <w:numId w:val="5"/>
         </w:numPr>
       </w:pPr>
       <w:r>
@@ -551,7 +572,7 @@
         <w:pStyle w:val="ListParagraph"/>
         <w:numPr>
           <w:ilvl w:val="1"/>
-          <w:numId w:val="1"/>
+          <w:numId w:val="5"/>
         </w:numPr>
       </w:pPr>
       <w:r>
@@ -566,7 +587,7 @@
         <w:pStyle w:val="ListParagraph"/>
         <w:numPr>
           <w:ilvl w:val="1"/>
-          <w:numId w:val="1"/>
+          <w:numId w:val="5"/>
         </w:numPr>
       </w:pPr>
       <w:r>
@@ -581,7 +602,7 @@
         <w:pStyle w:val="ListParagraph"/>
         <w:numPr>
           <w:ilvl w:val="1"/>
-          <w:numId w:val="1"/>
+          <w:numId w:val="5"/>
         </w:numPr>
       </w:pPr>
       <w:r>
@@ -593,7 +614,7 @@
         <w:pStyle w:val="ListParagraph"/>
         <w:numPr>
           <w:ilvl w:val="1"/>
-          <w:numId w:val="1"/>
+          <w:numId w:val="5"/>
         </w:numPr>
       </w:pPr>
       <w:r>
@@ -605,7 +626,7 @@
         <w:pStyle w:val="ListParagraph"/>
         <w:numPr>
           <w:ilvl w:val="1"/>
-          <w:numId w:val="1"/>
+          <w:numId w:val="5"/>
         </w:numPr>
       </w:pPr>
       <w:r>
@@ -617,7 +638,7 @@
         <w:pStyle w:val="ListParagraph"/>
         <w:numPr>
           <w:ilvl w:val="1"/>
-          <w:numId w:val="1"/>
+          <w:numId w:val="5"/>
         </w:numPr>
       </w:pPr>
       <w:r>
@@ -629,7 +650,7 @@
         <w:pStyle w:val="ListParagraph"/>
         <w:numPr>
           <w:ilvl w:val="0"/>
-          <w:numId w:val="1"/>
+          <w:numId w:val="5"/>
         </w:numPr>
       </w:pPr>
       <w:r>
@@ -672,7 +693,10 @@
         <w:ind w:left="1080"/>
       </w:pPr>
       <w:r>
-        <w:t>_ID</w:t>
+        <w:t>_</w:t>
+      </w:r>
+      <w:r>
+        <w:t>id</w:t>
       </w:r>
     </w:p>
     <w:p>
@@ -765,6 +789,8 @@
       <w:r>
         <w:t>Name {</w:t>
       </w:r>
+      <w:bookmarkStart w:id="0" w:name="_GoBack"/>
+      <w:bookmarkEnd w:id="0"/>
     </w:p>
     <w:p>
       <w:pPr>
@@ -932,7 +958,15 @@
         <w:ind w:left="1800"/>
       </w:pPr>
       <w:r>
-        <w:t>Recently applied filters[[]]</w:t>
+        <w:t xml:space="preserve">Recently applied </w:t>
+      </w:r>
+      <w:proofErr w:type="gramStart"/>
+      <w:r>
+        <w:t>filters[</w:t>
+      </w:r>
+      <w:proofErr w:type="gramEnd"/>
+      <w:r>
+        <w:t>[]]</w:t>
       </w:r>
     </w:p>
     <w:p>
@@ -990,7 +1024,10 @@
         </w:numPr>
       </w:pPr>
       <w:r>
-        <w:t>_ID</w:t>
+        <w:t>_</w:t>
+      </w:r>
+      <w:r>
+        <w:t>id</w:t>
       </w:r>
     </w:p>
     <w:p>
@@ -1147,14 +1184,17 @@
         <w:pStyle w:val="ListParagraph"/>
         <w:numPr>
           <w:ilvl w:val="0"/>
-          <w:numId w:val="2"/>
+          <w:numId w:val="3"/>
         </w:numPr>
         <w:rPr>
           <w:b/>
         </w:rPr>
       </w:pPr>
       <w:r>
-        <w:t>_ID</w:t>
+        <w:t>_</w:t>
+      </w:r>
+      <w:r>
+        <w:t>id</w:t>
       </w:r>
     </w:p>
     <w:p>
@@ -1162,7 +1202,7 @@
         <w:pStyle w:val="ListParagraph"/>
         <w:numPr>
           <w:ilvl w:val="0"/>
-          <w:numId w:val="2"/>
+          <w:numId w:val="3"/>
         </w:numPr>
         <w:rPr>
           <w:b/>
@@ -1177,7 +1217,7 @@
         <w:pStyle w:val="ListParagraph"/>
         <w:numPr>
           <w:ilvl w:val="0"/>
-          <w:numId w:val="2"/>
+          <w:numId w:val="3"/>
         </w:numPr>
         <w:rPr>
           <w:b/>
@@ -1192,7 +1232,7 @@
         <w:pStyle w:val="ListParagraph"/>
         <w:numPr>
           <w:ilvl w:val="0"/>
-          <w:numId w:val="2"/>
+          <w:numId w:val="3"/>
         </w:numPr>
         <w:rPr>
           <w:b/>
@@ -1207,7 +1247,7 @@
         <w:pStyle w:val="ListParagraph"/>
         <w:numPr>
           <w:ilvl w:val="1"/>
-          <w:numId w:val="2"/>
+          <w:numId w:val="3"/>
         </w:numPr>
         <w:rPr>
           <w:b/>
@@ -1222,22 +1262,24 @@
         <w:pStyle w:val="ListParagraph"/>
         <w:numPr>
           <w:ilvl w:val="2"/>
-          <w:numId w:val="2"/>
+          <w:numId w:val="3"/>
         </w:numPr>
         <w:rPr>
           <w:b/>
         </w:rPr>
       </w:pPr>
+      <w:proofErr w:type="spellStart"/>
       <w:r>
         <w:t>productID</w:t>
       </w:r>
-    </w:p>
-    <w:p>
-      <w:pPr>
-        <w:pStyle w:val="ListParagraph"/>
-        <w:numPr>
-          <w:ilvl w:val="2"/>
-          <w:numId w:val="2"/>
+      <w:proofErr w:type="spellEnd"/>
+    </w:p>
+    <w:p>
+      <w:pPr>
+        <w:pStyle w:val="ListParagraph"/>
+        <w:numPr>
+          <w:ilvl w:val="2"/>
+          <w:numId w:val="3"/>
         </w:numPr>
         <w:rPr>
           <w:b/>
@@ -1252,7 +1294,7 @@
         <w:pStyle w:val="ListParagraph"/>
         <w:numPr>
           <w:ilvl w:val="2"/>
-          <w:numId w:val="2"/>
+          <w:numId w:val="3"/>
         </w:numPr>
         <w:rPr>
           <w:b/>
@@ -1267,7 +1309,7 @@
         <w:pStyle w:val="ListParagraph"/>
         <w:numPr>
           <w:ilvl w:val="2"/>
-          <w:numId w:val="2"/>
+          <w:numId w:val="3"/>
         </w:numPr>
         <w:rPr>
           <w:b/>
@@ -1276,15 +1318,13 @@
       <w:r>
         <w:t>Unit Price</w:t>
       </w:r>
-      <w:bookmarkStart w:id="0" w:name="_GoBack"/>
-      <w:bookmarkEnd w:id="0"/>
-    </w:p>
-    <w:p>
-      <w:pPr>
-        <w:pStyle w:val="ListParagraph"/>
-        <w:numPr>
-          <w:ilvl w:val="2"/>
-          <w:numId w:val="2"/>
+    </w:p>
+    <w:p>
+      <w:pPr>
+        <w:pStyle w:val="ListParagraph"/>
+        <w:numPr>
+          <w:ilvl w:val="2"/>
+          <w:numId w:val="3"/>
         </w:numPr>
         <w:rPr>
           <w:b/>
@@ -1299,7 +1339,7 @@
         <w:pStyle w:val="ListParagraph"/>
         <w:numPr>
           <w:ilvl w:val="1"/>
-          <w:numId w:val="2"/>
+          <w:numId w:val="3"/>
         </w:numPr>
         <w:rPr>
           <w:b/>
@@ -1314,7 +1354,7 @@
         <w:pStyle w:val="ListParagraph"/>
         <w:numPr>
           <w:ilvl w:val="0"/>
-          <w:numId w:val="2"/>
+          <w:numId w:val="3"/>
         </w:numPr>
         <w:rPr>
           <w:b/>
@@ -1450,6 +1490,345 @@
     </w:lvl>
   </w:abstractNum>
   <w:abstractNum w:abstractNumId="1">
+    <w:nsid w:val="1DC70F8E"/>
+    <w:multiLevelType w:val="hybridMultilevel"/>
+    <w:tmpl w:val="F9F49D18"/>
+    <w:lvl w:ilvl="0" w:tplc="08090001">
+      <w:start w:val="1"/>
+      <w:numFmt w:val="bullet"/>
+      <w:lvlText w:val=""/>
+      <w:lvlJc w:val="left"/>
+      <w:pPr>
+        <w:ind w:left="720" w:hanging="360"/>
+      </w:pPr>
+      <w:rPr>
+        <w:rFonts w:ascii="Symbol" w:hAnsi="Symbol" w:hint="default"/>
+      </w:rPr>
+    </w:lvl>
+    <w:lvl w:ilvl="1" w:tplc="08090003">
+      <w:start w:val="1"/>
+      <w:numFmt w:val="bullet"/>
+      <w:lvlText w:val="o"/>
+      <w:lvlJc w:val="left"/>
+      <w:pPr>
+        <w:ind w:left="1440" w:hanging="360"/>
+      </w:pPr>
+      <w:rPr>
+        <w:rFonts w:ascii="Courier New" w:hAnsi="Courier New" w:cs="Courier New" w:hint="default"/>
+      </w:rPr>
+    </w:lvl>
+    <w:lvl w:ilvl="2" w:tplc="08090005">
+      <w:start w:val="1"/>
+      <w:numFmt w:val="bullet"/>
+      <w:lvlText w:val=""/>
+      <w:lvlJc w:val="left"/>
+      <w:pPr>
+        <w:ind w:left="2160" w:hanging="360"/>
+      </w:pPr>
+      <w:rPr>
+        <w:rFonts w:ascii="Wingdings" w:hAnsi="Wingdings" w:hint="default"/>
+      </w:rPr>
+    </w:lvl>
+    <w:lvl w:ilvl="3" w:tplc="08090001" w:tentative="1">
+      <w:start w:val="1"/>
+      <w:numFmt w:val="bullet"/>
+      <w:lvlText w:val=""/>
+      <w:lvlJc w:val="left"/>
+      <w:pPr>
+        <w:ind w:left="2880" w:hanging="360"/>
+      </w:pPr>
+      <w:rPr>
+        <w:rFonts w:ascii="Symbol" w:hAnsi="Symbol" w:hint="default"/>
+      </w:rPr>
+    </w:lvl>
+    <w:lvl w:ilvl="4" w:tplc="08090003" w:tentative="1">
+      <w:start w:val="1"/>
+      <w:numFmt w:val="bullet"/>
+      <w:lvlText w:val="o"/>
+      <w:lvlJc w:val="left"/>
+      <w:pPr>
+        <w:ind w:left="3600" w:hanging="360"/>
+      </w:pPr>
+      <w:rPr>
+        <w:rFonts w:ascii="Courier New" w:hAnsi="Courier New" w:cs="Courier New" w:hint="default"/>
+      </w:rPr>
+    </w:lvl>
+    <w:lvl w:ilvl="5" w:tplc="08090005" w:tentative="1">
+      <w:start w:val="1"/>
+      <w:numFmt w:val="bullet"/>
+      <w:lvlText w:val=""/>
+      <w:lvlJc w:val="left"/>
+      <w:pPr>
+        <w:ind w:left="4320" w:hanging="360"/>
+      </w:pPr>
+      <w:rPr>
+        <w:rFonts w:ascii="Wingdings" w:hAnsi="Wingdings" w:hint="default"/>
+      </w:rPr>
+    </w:lvl>
+    <w:lvl w:ilvl="6" w:tplc="08090001" w:tentative="1">
+      <w:start w:val="1"/>
+      <w:numFmt w:val="bullet"/>
+      <w:lvlText w:val=""/>
+      <w:lvlJc w:val="left"/>
+      <w:pPr>
+        <w:ind w:left="5040" w:hanging="360"/>
+      </w:pPr>
+      <w:rPr>
+        <w:rFonts w:ascii="Symbol" w:hAnsi="Symbol" w:hint="default"/>
+      </w:rPr>
+    </w:lvl>
+    <w:lvl w:ilvl="7" w:tplc="08090003" w:tentative="1">
+      <w:start w:val="1"/>
+      <w:numFmt w:val="bullet"/>
+      <w:lvlText w:val="o"/>
+      <w:lvlJc w:val="left"/>
+      <w:pPr>
+        <w:ind w:left="5760" w:hanging="360"/>
+      </w:pPr>
+      <w:rPr>
+        <w:rFonts w:ascii="Courier New" w:hAnsi="Courier New" w:cs="Courier New" w:hint="default"/>
+      </w:rPr>
+    </w:lvl>
+    <w:lvl w:ilvl="8" w:tplc="08090005" w:tentative="1">
+      <w:start w:val="1"/>
+      <w:numFmt w:val="bullet"/>
+      <w:lvlText w:val=""/>
+      <w:lvlJc w:val="left"/>
+      <w:pPr>
+        <w:ind w:left="6480" w:hanging="360"/>
+      </w:pPr>
+      <w:rPr>
+        <w:rFonts w:ascii="Wingdings" w:hAnsi="Wingdings" w:hint="default"/>
+      </w:rPr>
+    </w:lvl>
+  </w:abstractNum>
+  <w:abstractNum w:abstractNumId="2">
+    <w:nsid w:val="5D1B11D5"/>
+    <w:multiLevelType w:val="hybridMultilevel"/>
+    <w:tmpl w:val="B56A38B0"/>
+    <w:lvl w:ilvl="0" w:tplc="08090001">
+      <w:start w:val="1"/>
+      <w:numFmt w:val="bullet"/>
+      <w:lvlText w:val=""/>
+      <w:lvlJc w:val="left"/>
+      <w:pPr>
+        <w:ind w:left="720" w:hanging="360"/>
+      </w:pPr>
+      <w:rPr>
+        <w:rFonts w:ascii="Symbol" w:hAnsi="Symbol" w:hint="default"/>
+      </w:rPr>
+    </w:lvl>
+    <w:lvl w:ilvl="1" w:tplc="08090003">
+      <w:start w:val="1"/>
+      <w:numFmt w:val="bullet"/>
+      <w:lvlText w:val="o"/>
+      <w:lvlJc w:val="left"/>
+      <w:pPr>
+        <w:ind w:left="1440" w:hanging="360"/>
+      </w:pPr>
+      <w:rPr>
+        <w:rFonts w:ascii="Courier New" w:hAnsi="Courier New" w:cs="Courier New" w:hint="default"/>
+      </w:rPr>
+    </w:lvl>
+    <w:lvl w:ilvl="2" w:tplc="08090005">
+      <w:start w:val="1"/>
+      <w:numFmt w:val="bullet"/>
+      <w:lvlText w:val=""/>
+      <w:lvlJc w:val="left"/>
+      <w:pPr>
+        <w:ind w:left="2160" w:hanging="360"/>
+      </w:pPr>
+      <w:rPr>
+        <w:rFonts w:ascii="Wingdings" w:hAnsi="Wingdings" w:hint="default"/>
+      </w:rPr>
+    </w:lvl>
+    <w:lvl w:ilvl="3" w:tplc="08090001" w:tentative="1">
+      <w:start w:val="1"/>
+      <w:numFmt w:val="bullet"/>
+      <w:lvlText w:val=""/>
+      <w:lvlJc w:val="left"/>
+      <w:pPr>
+        <w:ind w:left="2880" w:hanging="360"/>
+      </w:pPr>
+      <w:rPr>
+        <w:rFonts w:ascii="Symbol" w:hAnsi="Symbol" w:hint="default"/>
+      </w:rPr>
+    </w:lvl>
+    <w:lvl w:ilvl="4" w:tplc="08090003" w:tentative="1">
+      <w:start w:val="1"/>
+      <w:numFmt w:val="bullet"/>
+      <w:lvlText w:val="o"/>
+      <w:lvlJc w:val="left"/>
+      <w:pPr>
+        <w:ind w:left="3600" w:hanging="360"/>
+      </w:pPr>
+      <w:rPr>
+        <w:rFonts w:ascii="Courier New" w:hAnsi="Courier New" w:cs="Courier New" w:hint="default"/>
+      </w:rPr>
+    </w:lvl>
+    <w:lvl w:ilvl="5" w:tplc="08090005" w:tentative="1">
+      <w:start w:val="1"/>
+      <w:numFmt w:val="bullet"/>
+      <w:lvlText w:val=""/>
+      <w:lvlJc w:val="left"/>
+      <w:pPr>
+        <w:ind w:left="4320" w:hanging="360"/>
+      </w:pPr>
+      <w:rPr>
+        <w:rFonts w:ascii="Wingdings" w:hAnsi="Wingdings" w:hint="default"/>
+      </w:rPr>
+    </w:lvl>
+    <w:lvl w:ilvl="6" w:tplc="08090001" w:tentative="1">
+      <w:start w:val="1"/>
+      <w:numFmt w:val="bullet"/>
+      <w:lvlText w:val=""/>
+      <w:lvlJc w:val="left"/>
+      <w:pPr>
+        <w:ind w:left="5040" w:hanging="360"/>
+      </w:pPr>
+      <w:rPr>
+        <w:rFonts w:ascii="Symbol" w:hAnsi="Symbol" w:hint="default"/>
+      </w:rPr>
+    </w:lvl>
+    <w:lvl w:ilvl="7" w:tplc="08090003" w:tentative="1">
+      <w:start w:val="1"/>
+      <w:numFmt w:val="bullet"/>
+      <w:lvlText w:val="o"/>
+      <w:lvlJc w:val="left"/>
+      <w:pPr>
+        <w:ind w:left="5760" w:hanging="360"/>
+      </w:pPr>
+      <w:rPr>
+        <w:rFonts w:ascii="Courier New" w:hAnsi="Courier New" w:cs="Courier New" w:hint="default"/>
+      </w:rPr>
+    </w:lvl>
+    <w:lvl w:ilvl="8" w:tplc="08090005" w:tentative="1">
+      <w:start w:val="1"/>
+      <w:numFmt w:val="bullet"/>
+      <w:lvlText w:val=""/>
+      <w:lvlJc w:val="left"/>
+      <w:pPr>
+        <w:ind w:left="6480" w:hanging="360"/>
+      </w:pPr>
+      <w:rPr>
+        <w:rFonts w:ascii="Wingdings" w:hAnsi="Wingdings" w:hint="default"/>
+      </w:rPr>
+    </w:lvl>
+  </w:abstractNum>
+  <w:abstractNum w:abstractNumId="3">
+    <w:nsid w:val="76F015A2"/>
+    <w:multiLevelType w:val="hybridMultilevel"/>
+    <w:tmpl w:val="44889822"/>
+    <w:lvl w:ilvl="0" w:tplc="08090001">
+      <w:start w:val="1"/>
+      <w:numFmt w:val="bullet"/>
+      <w:lvlText w:val=""/>
+      <w:lvlJc w:val="left"/>
+      <w:pPr>
+        <w:ind w:left="720" w:hanging="360"/>
+      </w:pPr>
+      <w:rPr>
+        <w:rFonts w:ascii="Symbol" w:hAnsi="Symbol" w:hint="default"/>
+      </w:rPr>
+    </w:lvl>
+    <w:lvl w:ilvl="1" w:tplc="08090003">
+      <w:start w:val="1"/>
+      <w:numFmt w:val="bullet"/>
+      <w:lvlText w:val="o"/>
+      <w:lvlJc w:val="left"/>
+      <w:pPr>
+        <w:ind w:left="1440" w:hanging="360"/>
+      </w:pPr>
+      <w:rPr>
+        <w:rFonts w:ascii="Courier New" w:hAnsi="Courier New" w:cs="Courier New" w:hint="default"/>
+      </w:rPr>
+    </w:lvl>
+    <w:lvl w:ilvl="2" w:tplc="08090005">
+      <w:start w:val="1"/>
+      <w:numFmt w:val="bullet"/>
+      <w:lvlText w:val=""/>
+      <w:lvlJc w:val="left"/>
+      <w:pPr>
+        <w:ind w:left="2160" w:hanging="360"/>
+      </w:pPr>
+      <w:rPr>
+        <w:rFonts w:ascii="Wingdings" w:hAnsi="Wingdings" w:hint="default"/>
+      </w:rPr>
+    </w:lvl>
+    <w:lvl w:ilvl="3" w:tplc="08090001" w:tentative="1">
+      <w:start w:val="1"/>
+      <w:numFmt w:val="bullet"/>
+      <w:lvlText w:val=""/>
+      <w:lvlJc w:val="left"/>
+      <w:pPr>
+        <w:ind w:left="2880" w:hanging="360"/>
+      </w:pPr>
+      <w:rPr>
+        <w:rFonts w:ascii="Symbol" w:hAnsi="Symbol" w:hint="default"/>
+      </w:rPr>
+    </w:lvl>
+    <w:lvl w:ilvl="4" w:tplc="08090003" w:tentative="1">
+      <w:start w:val="1"/>
+      <w:numFmt w:val="bullet"/>
+      <w:lvlText w:val="o"/>
+      <w:lvlJc w:val="left"/>
+      <w:pPr>
+        <w:ind w:left="3600" w:hanging="360"/>
+      </w:pPr>
+      <w:rPr>
+        <w:rFonts w:ascii="Courier New" w:hAnsi="Courier New" w:cs="Courier New" w:hint="default"/>
+      </w:rPr>
+    </w:lvl>
+    <w:lvl w:ilvl="5" w:tplc="08090005" w:tentative="1">
+      <w:start w:val="1"/>
+      <w:numFmt w:val="bullet"/>
+      <w:lvlText w:val=""/>
+      <w:lvlJc w:val="left"/>
+      <w:pPr>
+        <w:ind w:left="4320" w:hanging="360"/>
+      </w:pPr>
+      <w:rPr>
+        <w:rFonts w:ascii="Wingdings" w:hAnsi="Wingdings" w:hint="default"/>
+      </w:rPr>
+    </w:lvl>
+    <w:lvl w:ilvl="6" w:tplc="08090001" w:tentative="1">
+      <w:start w:val="1"/>
+      <w:numFmt w:val="bullet"/>
+      <w:lvlText w:val=""/>
+      <w:lvlJc w:val="left"/>
+      <w:pPr>
+        <w:ind w:left="5040" w:hanging="360"/>
+      </w:pPr>
+      <w:rPr>
+        <w:rFonts w:ascii="Symbol" w:hAnsi="Symbol" w:hint="default"/>
+      </w:rPr>
+    </w:lvl>
+    <w:lvl w:ilvl="7" w:tplc="08090003" w:tentative="1">
+      <w:start w:val="1"/>
+      <w:numFmt w:val="bullet"/>
+      <w:lvlText w:val="o"/>
+      <w:lvlJc w:val="left"/>
+      <w:pPr>
+        <w:ind w:left="5760" w:hanging="360"/>
+      </w:pPr>
+      <w:rPr>
+        <w:rFonts w:ascii="Courier New" w:hAnsi="Courier New" w:cs="Courier New" w:hint="default"/>
+      </w:rPr>
+    </w:lvl>
+    <w:lvl w:ilvl="8" w:tplc="08090005" w:tentative="1">
+      <w:start w:val="1"/>
+      <w:numFmt w:val="bullet"/>
+      <w:lvlText w:val=""/>
+      <w:lvlJc w:val="left"/>
+      <w:pPr>
+        <w:ind w:left="6480" w:hanging="360"/>
+      </w:pPr>
+      <w:rPr>
+        <w:rFonts w:ascii="Wingdings" w:hAnsi="Wingdings" w:hint="default"/>
+      </w:rPr>
+    </w:lvl>
+  </w:abstractNum>
+  <w:abstractNum w:abstractNumId="4">
     <w:nsid w:val="7D201026"/>
     <w:multiLevelType w:val="hybridMultilevel"/>
     <w:tmpl w:val="50FA1452"/>
@@ -1563,10 +1942,19 @@
     </w:lvl>
   </w:abstractNum>
   <w:num w:numId="1">
-    <w:abstractNumId w:val="1"/>
+    <w:abstractNumId w:val="4"/>
   </w:num>
   <w:num w:numId="2">
     <w:abstractNumId w:val="0"/>
+  </w:num>
+  <w:num w:numId="3">
+    <w:abstractNumId w:val="2"/>
+  </w:num>
+  <w:num w:numId="4">
+    <w:abstractNumId w:val="1"/>
+  </w:num>
+  <w:num w:numId="5">
+    <w:abstractNumId w:val="3"/>
   </w:num>
 </w:numbering>
 </file>

</xml_diff>

<commit_message>
Added Website  Draft 1Design
</commit_message>
<xml_diff>
--- a/DB Ideas.docx
+++ b/DB Ideas.docx
@@ -30,7 +30,7 @@
         <w:pStyle w:val="ListParagraph"/>
         <w:numPr>
           <w:ilvl w:val="0"/>
-          <w:numId w:val="1"/>
+          <w:numId w:val="6"/>
         </w:numPr>
       </w:pPr>
       <w:r>
@@ -45,11 +45,11 @@
         <w:pStyle w:val="ListParagraph"/>
         <w:numPr>
           <w:ilvl w:val="0"/>
-          <w:numId w:val="1"/>
-        </w:numPr>
-      </w:pPr>
-      <w:r>
-        <w:t>Order Status</w:t>
+          <w:numId w:val="6"/>
+        </w:numPr>
+      </w:pPr>
+      <w:r>
+        <w:t>Status</w:t>
       </w:r>
     </w:p>
     <w:p>
@@ -57,11 +57,11 @@
         <w:pStyle w:val="ListParagraph"/>
         <w:numPr>
           <w:ilvl w:val="0"/>
-          <w:numId w:val="1"/>
-        </w:numPr>
-      </w:pPr>
-      <w:r>
-        <w:t>Timestamp of order placed</w:t>
+          <w:numId w:val="6"/>
+        </w:numPr>
+      </w:pPr>
+      <w:r>
+        <w:t>Timestamp Created</w:t>
       </w:r>
     </w:p>
     <w:p>
@@ -69,7 +69,21 @@
         <w:pStyle w:val="ListParagraph"/>
         <w:numPr>
           <w:ilvl w:val="0"/>
-          <w:numId w:val="1"/>
+          <w:numId w:val="6"/>
+        </w:numPr>
+      </w:pPr>
+      <w:r>
+        <w:t>Timestamp Updated</w:t>
+      </w:r>
+      <w:bookmarkStart w:id="0" w:name="_GoBack"/>
+      <w:bookmarkEnd w:id="0"/>
+    </w:p>
+    <w:p>
+      <w:pPr>
+        <w:pStyle w:val="ListParagraph"/>
+        <w:numPr>
+          <w:ilvl w:val="0"/>
+          <w:numId w:val="6"/>
         </w:numPr>
       </w:pPr>
       <w:r>
@@ -81,7 +95,7 @@
         <w:pStyle w:val="ListParagraph"/>
         <w:numPr>
           <w:ilvl w:val="1"/>
-          <w:numId w:val="1"/>
+          <w:numId w:val="6"/>
         </w:numPr>
       </w:pPr>
       <w:r>
@@ -93,7 +107,7 @@
         <w:pStyle w:val="ListParagraph"/>
         <w:numPr>
           <w:ilvl w:val="1"/>
-          <w:numId w:val="1"/>
+          <w:numId w:val="6"/>
         </w:numPr>
       </w:pPr>
       <w:r>
@@ -105,7 +119,7 @@
         <w:pStyle w:val="ListParagraph"/>
         <w:numPr>
           <w:ilvl w:val="1"/>
-          <w:numId w:val="1"/>
+          <w:numId w:val="6"/>
         </w:numPr>
       </w:pPr>
       <w:r>
@@ -120,19 +134,25 @@
         <w:pStyle w:val="ListParagraph"/>
         <w:numPr>
           <w:ilvl w:val="2"/>
-          <w:numId w:val="1"/>
-        </w:numPr>
-      </w:pPr>
-      <w:r>
-        <w:t>Address []</w:t>
-      </w:r>
-    </w:p>
-    <w:p>
-      <w:pPr>
-        <w:pStyle w:val="ListParagraph"/>
-        <w:numPr>
-          <w:ilvl w:val="2"/>
-          <w:numId w:val="1"/>
+          <w:numId w:val="6"/>
+        </w:numPr>
+      </w:pPr>
+      <w:r>
+        <w:t>Address</w:t>
+      </w:r>
+      <w:r>
+        <w:t xml:space="preserve"> Line</w:t>
+      </w:r>
+      <w:r>
+        <w:t xml:space="preserve"> []</w:t>
+      </w:r>
+    </w:p>
+    <w:p>
+      <w:pPr>
+        <w:pStyle w:val="ListParagraph"/>
+        <w:numPr>
+          <w:ilvl w:val="2"/>
+          <w:numId w:val="6"/>
         </w:numPr>
       </w:pPr>
       <w:r>
@@ -144,7 +164,7 @@
         <w:pStyle w:val="ListParagraph"/>
         <w:numPr>
           <w:ilvl w:val="2"/>
-          <w:numId w:val="1"/>
+          <w:numId w:val="6"/>
         </w:numPr>
       </w:pPr>
       <w:r>
@@ -156,7 +176,7 @@
         <w:pStyle w:val="ListParagraph"/>
         <w:numPr>
           <w:ilvl w:val="2"/>
-          <w:numId w:val="1"/>
+          <w:numId w:val="6"/>
         </w:numPr>
       </w:pPr>
       <w:r>
@@ -168,7 +188,7 @@
         <w:pStyle w:val="ListParagraph"/>
         <w:numPr>
           <w:ilvl w:val="1"/>
-          <w:numId w:val="1"/>
+          <w:numId w:val="6"/>
         </w:numPr>
       </w:pPr>
       <w:r>
@@ -180,7 +200,7 @@
         <w:pStyle w:val="ListParagraph"/>
         <w:numPr>
           <w:ilvl w:val="0"/>
-          <w:numId w:val="1"/>
+          <w:numId w:val="6"/>
         </w:numPr>
       </w:pPr>
       <w:r>
@@ -192,7 +212,7 @@
         <w:pStyle w:val="ListParagraph"/>
         <w:numPr>
           <w:ilvl w:val="0"/>
-          <w:numId w:val="1"/>
+          <w:numId w:val="6"/>
         </w:numPr>
       </w:pPr>
       <w:r>
@@ -207,7 +227,7 @@
         <w:pStyle w:val="ListParagraph"/>
         <w:numPr>
           <w:ilvl w:val="1"/>
-          <w:numId w:val="1"/>
+          <w:numId w:val="6"/>
         </w:numPr>
       </w:pPr>
       <w:r>
@@ -219,7 +239,7 @@
         <w:pStyle w:val="ListParagraph"/>
         <w:numPr>
           <w:ilvl w:val="2"/>
-          <w:numId w:val="1"/>
+          <w:numId w:val="6"/>
         </w:numPr>
       </w:pPr>
       <w:r>
@@ -231,7 +251,7 @@
         <w:pStyle w:val="ListParagraph"/>
         <w:numPr>
           <w:ilvl w:val="2"/>
-          <w:numId w:val="1"/>
+          <w:numId w:val="6"/>
         </w:numPr>
       </w:pPr>
       <w:r>
@@ -243,7 +263,7 @@
         <w:pStyle w:val="ListParagraph"/>
         <w:numPr>
           <w:ilvl w:val="2"/>
-          <w:numId w:val="1"/>
+          <w:numId w:val="6"/>
         </w:numPr>
       </w:pPr>
       <w:r>
@@ -255,7 +275,7 @@
         <w:pStyle w:val="ListParagraph"/>
         <w:numPr>
           <w:ilvl w:val="2"/>
-          <w:numId w:val="1"/>
+          <w:numId w:val="6"/>
         </w:numPr>
       </w:pPr>
       <w:r>
@@ -267,7 +287,7 @@
         <w:pStyle w:val="ListParagraph"/>
         <w:numPr>
           <w:ilvl w:val="2"/>
-          <w:numId w:val="1"/>
+          <w:numId w:val="6"/>
         </w:numPr>
       </w:pPr>
       <w:r>
@@ -279,7 +299,7 @@
         <w:pStyle w:val="ListParagraph"/>
         <w:numPr>
           <w:ilvl w:val="1"/>
-          <w:numId w:val="1"/>
+          <w:numId w:val="6"/>
         </w:numPr>
       </w:pPr>
       <w:r>
@@ -291,7 +311,7 @@
         <w:pStyle w:val="ListParagraph"/>
         <w:numPr>
           <w:ilvl w:val="0"/>
-          <w:numId w:val="1"/>
+          <w:numId w:val="6"/>
         </w:numPr>
       </w:pPr>
       <w:r>
@@ -303,7 +323,7 @@
         <w:pStyle w:val="ListParagraph"/>
         <w:numPr>
           <w:ilvl w:val="0"/>
-          <w:numId w:val="1"/>
+          <w:numId w:val="6"/>
         </w:numPr>
       </w:pPr>
       <w:r>
@@ -789,8 +809,6 @@
       <w:r>
         <w:t>Name {</w:t>
       </w:r>
-      <w:bookmarkStart w:id="0" w:name="_GoBack"/>
-      <w:bookmarkEnd w:id="0"/>
     </w:p>
     <w:p>
       <w:pPr>
@@ -1603,6 +1621,119 @@
     </w:lvl>
   </w:abstractNum>
   <w:abstractNum w:abstractNumId="2">
+    <w:nsid w:val="4FA23183"/>
+    <w:multiLevelType w:val="hybridMultilevel"/>
+    <w:tmpl w:val="6BAE7998"/>
+    <w:lvl w:ilvl="0" w:tplc="08090001">
+      <w:start w:val="1"/>
+      <w:numFmt w:val="bullet"/>
+      <w:lvlText w:val=""/>
+      <w:lvlJc w:val="left"/>
+      <w:pPr>
+        <w:ind w:left="720" w:hanging="360"/>
+      </w:pPr>
+      <w:rPr>
+        <w:rFonts w:ascii="Symbol" w:hAnsi="Symbol" w:hint="default"/>
+      </w:rPr>
+    </w:lvl>
+    <w:lvl w:ilvl="1" w:tplc="08090003">
+      <w:start w:val="1"/>
+      <w:numFmt w:val="bullet"/>
+      <w:lvlText w:val="o"/>
+      <w:lvlJc w:val="left"/>
+      <w:pPr>
+        <w:ind w:left="1440" w:hanging="360"/>
+      </w:pPr>
+      <w:rPr>
+        <w:rFonts w:ascii="Courier New" w:hAnsi="Courier New" w:cs="Courier New" w:hint="default"/>
+      </w:rPr>
+    </w:lvl>
+    <w:lvl w:ilvl="2" w:tplc="08090005">
+      <w:start w:val="1"/>
+      <w:numFmt w:val="bullet"/>
+      <w:lvlText w:val=""/>
+      <w:lvlJc w:val="left"/>
+      <w:pPr>
+        <w:ind w:left="2160" w:hanging="360"/>
+      </w:pPr>
+      <w:rPr>
+        <w:rFonts w:ascii="Wingdings" w:hAnsi="Wingdings" w:hint="default"/>
+      </w:rPr>
+    </w:lvl>
+    <w:lvl w:ilvl="3" w:tplc="08090001" w:tentative="1">
+      <w:start w:val="1"/>
+      <w:numFmt w:val="bullet"/>
+      <w:lvlText w:val=""/>
+      <w:lvlJc w:val="left"/>
+      <w:pPr>
+        <w:ind w:left="2880" w:hanging="360"/>
+      </w:pPr>
+      <w:rPr>
+        <w:rFonts w:ascii="Symbol" w:hAnsi="Symbol" w:hint="default"/>
+      </w:rPr>
+    </w:lvl>
+    <w:lvl w:ilvl="4" w:tplc="08090003" w:tentative="1">
+      <w:start w:val="1"/>
+      <w:numFmt w:val="bullet"/>
+      <w:lvlText w:val="o"/>
+      <w:lvlJc w:val="left"/>
+      <w:pPr>
+        <w:ind w:left="3600" w:hanging="360"/>
+      </w:pPr>
+      <w:rPr>
+        <w:rFonts w:ascii="Courier New" w:hAnsi="Courier New" w:cs="Courier New" w:hint="default"/>
+      </w:rPr>
+    </w:lvl>
+    <w:lvl w:ilvl="5" w:tplc="08090005" w:tentative="1">
+      <w:start w:val="1"/>
+      <w:numFmt w:val="bullet"/>
+      <w:lvlText w:val=""/>
+      <w:lvlJc w:val="left"/>
+      <w:pPr>
+        <w:ind w:left="4320" w:hanging="360"/>
+      </w:pPr>
+      <w:rPr>
+        <w:rFonts w:ascii="Wingdings" w:hAnsi="Wingdings" w:hint="default"/>
+      </w:rPr>
+    </w:lvl>
+    <w:lvl w:ilvl="6" w:tplc="08090001" w:tentative="1">
+      <w:start w:val="1"/>
+      <w:numFmt w:val="bullet"/>
+      <w:lvlText w:val=""/>
+      <w:lvlJc w:val="left"/>
+      <w:pPr>
+        <w:ind w:left="5040" w:hanging="360"/>
+      </w:pPr>
+      <w:rPr>
+        <w:rFonts w:ascii="Symbol" w:hAnsi="Symbol" w:hint="default"/>
+      </w:rPr>
+    </w:lvl>
+    <w:lvl w:ilvl="7" w:tplc="08090003" w:tentative="1">
+      <w:start w:val="1"/>
+      <w:numFmt w:val="bullet"/>
+      <w:lvlText w:val="o"/>
+      <w:lvlJc w:val="left"/>
+      <w:pPr>
+        <w:ind w:left="5760" w:hanging="360"/>
+      </w:pPr>
+      <w:rPr>
+        <w:rFonts w:ascii="Courier New" w:hAnsi="Courier New" w:cs="Courier New" w:hint="default"/>
+      </w:rPr>
+    </w:lvl>
+    <w:lvl w:ilvl="8" w:tplc="08090005" w:tentative="1">
+      <w:start w:val="1"/>
+      <w:numFmt w:val="bullet"/>
+      <w:lvlText w:val=""/>
+      <w:lvlJc w:val="left"/>
+      <w:pPr>
+        <w:ind w:left="6480" w:hanging="360"/>
+      </w:pPr>
+      <w:rPr>
+        <w:rFonts w:ascii="Wingdings" w:hAnsi="Wingdings" w:hint="default"/>
+      </w:rPr>
+    </w:lvl>
+  </w:abstractNum>
+  <w:abstractNum w:abstractNumId="3">
     <w:nsid w:val="5D1B11D5"/>
     <w:multiLevelType w:val="hybridMultilevel"/>
     <w:tmpl w:val="B56A38B0"/>
@@ -1715,7 +1846,7 @@
       </w:rPr>
     </w:lvl>
   </w:abstractNum>
-  <w:abstractNum w:abstractNumId="3">
+  <w:abstractNum w:abstractNumId="4">
     <w:nsid w:val="76F015A2"/>
     <w:multiLevelType w:val="hybridMultilevel"/>
     <w:tmpl w:val="44889822"/>
@@ -1828,7 +1959,7 @@
       </w:rPr>
     </w:lvl>
   </w:abstractNum>
-  <w:abstractNum w:abstractNumId="4">
+  <w:abstractNum w:abstractNumId="5">
     <w:nsid w:val="7D201026"/>
     <w:multiLevelType w:val="hybridMultilevel"/>
     <w:tmpl w:val="50FA1452"/>
@@ -1942,19 +2073,22 @@
     </w:lvl>
   </w:abstractNum>
   <w:num w:numId="1">
-    <w:abstractNumId w:val="4"/>
+    <w:abstractNumId w:val="5"/>
   </w:num>
   <w:num w:numId="2">
     <w:abstractNumId w:val="0"/>
   </w:num>
   <w:num w:numId="3">
-    <w:abstractNumId w:val="2"/>
+    <w:abstractNumId w:val="3"/>
   </w:num>
   <w:num w:numId="4">
     <w:abstractNumId w:val="1"/>
   </w:num>
   <w:num w:numId="5">
-    <w:abstractNumId w:val="3"/>
+    <w:abstractNumId w:val="4"/>
+  </w:num>
+  <w:num w:numId="6">
+    <w:abstractNumId w:val="2"/>
   </w:num>
 </w:numbering>
 </file>

</xml_diff>

<commit_message>
Changed 'Notes' to 'Project Report' and added Database Report
</commit_message>
<xml_diff>
--- a/DB Ideas.docx
+++ b/DB Ideas.docx
@@ -75,8 +75,6 @@
       <w:r>
         <w:t>Timestamp Updated</w:t>
       </w:r>
-      <w:bookmarkStart w:id="0" w:name="_GoBack"/>
-      <w:bookmarkEnd w:id="0"/>
     </w:p>
     <w:p>
       <w:pPr>
@@ -708,9 +706,8 @@
         <w:pStyle w:val="ListParagraph"/>
         <w:numPr>
           <w:ilvl w:val="1"/>
-          <w:numId w:val="1"/>
-        </w:numPr>
-        <w:ind w:left="1080"/>
+          <w:numId w:val="7"/>
+        </w:numPr>
       </w:pPr>
       <w:r>
         <w:t>_</w:t>
@@ -724,9 +721,8 @@
         <w:pStyle w:val="ListParagraph"/>
         <w:numPr>
           <w:ilvl w:val="1"/>
-          <w:numId w:val="1"/>
-        </w:numPr>
-        <w:ind w:left="1080"/>
+          <w:numId w:val="7"/>
+        </w:numPr>
       </w:pPr>
       <w:r>
         <w:t>Email Address</w:t>
@@ -737,9 +733,8 @@
         <w:pStyle w:val="ListParagraph"/>
         <w:numPr>
           <w:ilvl w:val="1"/>
-          <w:numId w:val="1"/>
-        </w:numPr>
-        <w:ind w:left="1080"/>
+          <w:numId w:val="7"/>
+        </w:numPr>
       </w:pPr>
       <w:r>
         <w:t>Password {</w:t>
@@ -750,9 +745,8 @@
         <w:pStyle w:val="ListParagraph"/>
         <w:numPr>
           <w:ilvl w:val="2"/>
-          <w:numId w:val="1"/>
-        </w:numPr>
-        <w:ind w:left="1800"/>
+          <w:numId w:val="7"/>
+        </w:numPr>
       </w:pPr>
       <w:r>
         <w:t>SALT</w:t>
@@ -763,9 +757,8 @@
         <w:pStyle w:val="ListParagraph"/>
         <w:numPr>
           <w:ilvl w:val="2"/>
-          <w:numId w:val="1"/>
-        </w:numPr>
-        <w:ind w:left="1800"/>
+          <w:numId w:val="7"/>
+        </w:numPr>
       </w:pPr>
       <w:r>
         <w:t>Hashed Password</w:t>
@@ -776,9 +769,8 @@
         <w:pStyle w:val="ListParagraph"/>
         <w:numPr>
           <w:ilvl w:val="1"/>
-          <w:numId w:val="1"/>
-        </w:numPr>
-        <w:ind w:left="1080"/>
+          <w:numId w:val="7"/>
+        </w:numPr>
       </w:pPr>
       <w:r>
         <w:t>}</w:t>
@@ -789,9 +781,8 @@
         <w:pStyle w:val="ListParagraph"/>
         <w:numPr>
           <w:ilvl w:val="1"/>
-          <w:numId w:val="1"/>
-        </w:numPr>
-        <w:ind w:left="1080"/>
+          <w:numId w:val="7"/>
+        </w:numPr>
       </w:pPr>
       <w:r>
         <w:t>Date of Birth</w:t>
@@ -802,9 +793,8 @@
         <w:pStyle w:val="ListParagraph"/>
         <w:numPr>
           <w:ilvl w:val="1"/>
-          <w:numId w:val="1"/>
-        </w:numPr>
-        <w:ind w:left="1080"/>
+          <w:numId w:val="7"/>
+        </w:numPr>
       </w:pPr>
       <w:r>
         <w:t>Name {</w:t>
@@ -815,9 +805,8 @@
         <w:pStyle w:val="ListParagraph"/>
         <w:numPr>
           <w:ilvl w:val="2"/>
-          <w:numId w:val="1"/>
-        </w:numPr>
-        <w:ind w:left="1800"/>
+          <w:numId w:val="7"/>
+        </w:numPr>
       </w:pPr>
       <w:r>
         <w:t>Prefix</w:t>
@@ -828,9 +817,8 @@
         <w:pStyle w:val="ListParagraph"/>
         <w:numPr>
           <w:ilvl w:val="2"/>
-          <w:numId w:val="1"/>
-        </w:numPr>
-        <w:ind w:left="1800"/>
+          <w:numId w:val="7"/>
+        </w:numPr>
       </w:pPr>
       <w:r>
         <w:t>First Name</w:t>
@@ -841,9 +829,8 @@
         <w:pStyle w:val="ListParagraph"/>
         <w:numPr>
           <w:ilvl w:val="2"/>
-          <w:numId w:val="1"/>
-        </w:numPr>
-        <w:ind w:left="1800"/>
+          <w:numId w:val="7"/>
+        </w:numPr>
       </w:pPr>
       <w:r>
         <w:t>Last Name</w:t>
@@ -854,9 +841,8 @@
         <w:pStyle w:val="ListParagraph"/>
         <w:numPr>
           <w:ilvl w:val="1"/>
-          <w:numId w:val="1"/>
-        </w:numPr>
-        <w:ind w:left="1080"/>
+          <w:numId w:val="7"/>
+        </w:numPr>
       </w:pPr>
       <w:r>
         <w:t>}</w:t>
@@ -867,9 +853,8 @@
         <w:pStyle w:val="ListParagraph"/>
         <w:numPr>
           <w:ilvl w:val="1"/>
-          <w:numId w:val="1"/>
-        </w:numPr>
-        <w:ind w:left="1080"/>
+          <w:numId w:val="7"/>
+        </w:numPr>
       </w:pPr>
       <w:r>
         <w:t>Shipping Address {</w:t>
@@ -880,9 +865,8 @@
         <w:pStyle w:val="ListParagraph"/>
         <w:numPr>
           <w:ilvl w:val="2"/>
-          <w:numId w:val="1"/>
-        </w:numPr>
-        <w:ind w:left="1800"/>
+          <w:numId w:val="7"/>
+        </w:numPr>
       </w:pPr>
       <w:r>
         <w:t>Address []</w:t>
@@ -893,9 +877,8 @@
         <w:pStyle w:val="ListParagraph"/>
         <w:numPr>
           <w:ilvl w:val="2"/>
-          <w:numId w:val="1"/>
-        </w:numPr>
-        <w:ind w:left="1800"/>
+          <w:numId w:val="7"/>
+        </w:numPr>
       </w:pPr>
       <w:r>
         <w:t>City</w:t>
@@ -906,9 +889,8 @@
         <w:pStyle w:val="ListParagraph"/>
         <w:numPr>
           <w:ilvl w:val="2"/>
-          <w:numId w:val="1"/>
-        </w:numPr>
-        <w:ind w:left="1800"/>
+          <w:numId w:val="7"/>
+        </w:numPr>
       </w:pPr>
       <w:r>
         <w:t>Postcode</w:t>
@@ -919,9 +901,8 @@
         <w:pStyle w:val="ListParagraph"/>
         <w:numPr>
           <w:ilvl w:val="2"/>
-          <w:numId w:val="1"/>
-        </w:numPr>
-        <w:ind w:left="1800"/>
+          <w:numId w:val="7"/>
+        </w:numPr>
       </w:pPr>
       <w:r>
         <w:t>Country</w:t>
@@ -932,9 +913,8 @@
         <w:pStyle w:val="ListParagraph"/>
         <w:numPr>
           <w:ilvl w:val="1"/>
-          <w:numId w:val="1"/>
-        </w:numPr>
-        <w:ind w:left="1080"/>
+          <w:numId w:val="7"/>
+        </w:numPr>
       </w:pPr>
       <w:r>
         <w:t>}</w:t>
@@ -945,9 +925,8 @@
         <w:pStyle w:val="ListParagraph"/>
         <w:numPr>
           <w:ilvl w:val="1"/>
-          <w:numId w:val="1"/>
-        </w:numPr>
-        <w:ind w:left="1080"/>
+          <w:numId w:val="7"/>
+        </w:numPr>
       </w:pPr>
       <w:r>
         <w:t>Tracking {</w:t>
@@ -958,9 +937,8 @@
         <w:pStyle w:val="ListParagraph"/>
         <w:numPr>
           <w:ilvl w:val="2"/>
-          <w:numId w:val="1"/>
-        </w:numPr>
-        <w:ind w:left="1800"/>
+          <w:numId w:val="7"/>
+        </w:numPr>
       </w:pPr>
       <w:r>
         <w:t>Recently Viewed (but not purchased) Item ID’s []</w:t>
@@ -971,9 +949,8 @@
         <w:pStyle w:val="ListParagraph"/>
         <w:numPr>
           <w:ilvl w:val="2"/>
-          <w:numId w:val="1"/>
-        </w:numPr>
-        <w:ind w:left="1800"/>
+          <w:numId w:val="7"/>
+        </w:numPr>
       </w:pPr>
       <w:r>
         <w:t xml:space="preserve">Recently applied </w:t>
@@ -992,9 +969,8 @@
         <w:pStyle w:val="ListParagraph"/>
         <w:numPr>
           <w:ilvl w:val="1"/>
-          <w:numId w:val="1"/>
-        </w:numPr>
-        <w:ind w:left="1080"/>
+          <w:numId w:val="7"/>
+        </w:numPr>
       </w:pPr>
       <w:r>
         <w:t>}</w:t>
@@ -1005,9 +981,8 @@
         <w:pStyle w:val="ListParagraph"/>
         <w:numPr>
           <w:ilvl w:val="1"/>
-          <w:numId w:val="1"/>
-        </w:numPr>
-        <w:ind w:left="1080"/>
+          <w:numId w:val="7"/>
+        </w:numPr>
       </w:pPr>
       <w:r>
         <w:t>Order ID’s []</w:t>
@@ -1038,7 +1013,7 @@
         <w:pStyle w:val="ListParagraph"/>
         <w:numPr>
           <w:ilvl w:val="1"/>
-          <w:numId w:val="1"/>
+          <w:numId w:val="9"/>
         </w:numPr>
       </w:pPr>
       <w:r>
@@ -1053,7 +1028,7 @@
         <w:pStyle w:val="ListParagraph"/>
         <w:numPr>
           <w:ilvl w:val="1"/>
-          <w:numId w:val="1"/>
+          <w:numId w:val="9"/>
         </w:numPr>
       </w:pPr>
       <w:r>
@@ -1065,7 +1040,7 @@
         <w:pStyle w:val="ListParagraph"/>
         <w:numPr>
           <w:ilvl w:val="2"/>
-          <w:numId w:val="1"/>
+          <w:numId w:val="9"/>
         </w:numPr>
       </w:pPr>
       <w:r>
@@ -1077,7 +1052,7 @@
         <w:pStyle w:val="ListParagraph"/>
         <w:numPr>
           <w:ilvl w:val="2"/>
-          <w:numId w:val="1"/>
+          <w:numId w:val="9"/>
         </w:numPr>
       </w:pPr>
       <w:r>
@@ -1089,7 +1064,7 @@
         <w:pStyle w:val="ListParagraph"/>
         <w:numPr>
           <w:ilvl w:val="1"/>
-          <w:numId w:val="1"/>
+          <w:numId w:val="9"/>
         </w:numPr>
       </w:pPr>
       <w:r>
@@ -1101,7 +1076,7 @@
         <w:pStyle w:val="ListParagraph"/>
         <w:numPr>
           <w:ilvl w:val="1"/>
-          <w:numId w:val="1"/>
+          <w:numId w:val="9"/>
         </w:numPr>
       </w:pPr>
       <w:r>
@@ -1113,7 +1088,7 @@
         <w:pStyle w:val="ListParagraph"/>
         <w:numPr>
           <w:ilvl w:val="1"/>
-          <w:numId w:val="1"/>
+          <w:numId w:val="9"/>
         </w:numPr>
       </w:pPr>
       <w:r>
@@ -1125,7 +1100,7 @@
         <w:pStyle w:val="ListParagraph"/>
         <w:numPr>
           <w:ilvl w:val="2"/>
-          <w:numId w:val="1"/>
+          <w:numId w:val="9"/>
         </w:numPr>
       </w:pPr>
       <w:r>
@@ -1137,7 +1112,7 @@
         <w:pStyle w:val="ListParagraph"/>
         <w:numPr>
           <w:ilvl w:val="2"/>
-          <w:numId w:val="1"/>
+          <w:numId w:val="9"/>
         </w:numPr>
       </w:pPr>
       <w:r>
@@ -1149,7 +1124,7 @@
         <w:pStyle w:val="ListParagraph"/>
         <w:numPr>
           <w:ilvl w:val="1"/>
-          <w:numId w:val="1"/>
+          <w:numId w:val="9"/>
         </w:numPr>
       </w:pPr>
       <w:r>
@@ -1161,7 +1136,7 @@
         <w:pStyle w:val="ListParagraph"/>
         <w:numPr>
           <w:ilvl w:val="1"/>
-          <w:numId w:val="1"/>
+          <w:numId w:val="9"/>
         </w:numPr>
       </w:pPr>
       <w:r>
@@ -1175,6 +1150,8 @@
       <w:r>
         <w:br w:type="page"/>
       </w:r>
+      <w:bookmarkStart w:id="0" w:name="_GoBack"/>
+      <w:bookmarkEnd w:id="0"/>
     </w:p>
     <w:p/>
     <w:p>
@@ -1202,7 +1179,7 @@
         <w:pStyle w:val="ListParagraph"/>
         <w:numPr>
           <w:ilvl w:val="0"/>
-          <w:numId w:val="3"/>
+          <w:numId w:val="8"/>
         </w:numPr>
         <w:rPr>
           <w:b/>
@@ -1220,7 +1197,7 @@
         <w:pStyle w:val="ListParagraph"/>
         <w:numPr>
           <w:ilvl w:val="0"/>
-          <w:numId w:val="3"/>
+          <w:numId w:val="8"/>
         </w:numPr>
         <w:rPr>
           <w:b/>
@@ -1235,7 +1212,7 @@
         <w:pStyle w:val="ListParagraph"/>
         <w:numPr>
           <w:ilvl w:val="0"/>
-          <w:numId w:val="3"/>
+          <w:numId w:val="8"/>
         </w:numPr>
         <w:rPr>
           <w:b/>
@@ -1250,7 +1227,7 @@
         <w:pStyle w:val="ListParagraph"/>
         <w:numPr>
           <w:ilvl w:val="0"/>
-          <w:numId w:val="3"/>
+          <w:numId w:val="8"/>
         </w:numPr>
         <w:rPr>
           <w:b/>
@@ -1265,7 +1242,7 @@
         <w:pStyle w:val="ListParagraph"/>
         <w:numPr>
           <w:ilvl w:val="1"/>
-          <w:numId w:val="3"/>
+          <w:numId w:val="8"/>
         </w:numPr>
         <w:rPr>
           <w:b/>
@@ -1280,7 +1257,7 @@
         <w:pStyle w:val="ListParagraph"/>
         <w:numPr>
           <w:ilvl w:val="2"/>
-          <w:numId w:val="3"/>
+          <w:numId w:val="8"/>
         </w:numPr>
         <w:rPr>
           <w:b/>
@@ -1297,7 +1274,7 @@
         <w:pStyle w:val="ListParagraph"/>
         <w:numPr>
           <w:ilvl w:val="2"/>
-          <w:numId w:val="3"/>
+          <w:numId w:val="8"/>
         </w:numPr>
         <w:rPr>
           <w:b/>
@@ -1312,7 +1289,7 @@
         <w:pStyle w:val="ListParagraph"/>
         <w:numPr>
           <w:ilvl w:val="2"/>
-          <w:numId w:val="3"/>
+          <w:numId w:val="8"/>
         </w:numPr>
         <w:rPr>
           <w:b/>
@@ -1327,7 +1304,7 @@
         <w:pStyle w:val="ListParagraph"/>
         <w:numPr>
           <w:ilvl w:val="2"/>
-          <w:numId w:val="3"/>
+          <w:numId w:val="8"/>
         </w:numPr>
         <w:rPr>
           <w:b/>
@@ -1342,7 +1319,7 @@
         <w:pStyle w:val="ListParagraph"/>
         <w:numPr>
           <w:ilvl w:val="2"/>
-          <w:numId w:val="3"/>
+          <w:numId w:val="8"/>
         </w:numPr>
         <w:rPr>
           <w:b/>
@@ -1357,7 +1334,7 @@
         <w:pStyle w:val="ListParagraph"/>
         <w:numPr>
           <w:ilvl w:val="1"/>
-          <w:numId w:val="3"/>
+          <w:numId w:val="8"/>
         </w:numPr>
         <w:rPr>
           <w:b/>
@@ -1372,7 +1349,7 @@
         <w:pStyle w:val="ListParagraph"/>
         <w:numPr>
           <w:ilvl w:val="0"/>
-          <w:numId w:val="3"/>
+          <w:numId w:val="8"/>
         </w:numPr>
         <w:rPr>
           <w:b/>
@@ -1621,6 +1598,232 @@
     </w:lvl>
   </w:abstractNum>
   <w:abstractNum w:abstractNumId="2">
+    <w:nsid w:val="22C404B9"/>
+    <w:multiLevelType w:val="hybridMultilevel"/>
+    <w:tmpl w:val="D20CB514"/>
+    <w:lvl w:ilvl="0" w:tplc="08090001">
+      <w:start w:val="1"/>
+      <w:numFmt w:val="bullet"/>
+      <w:lvlText w:val=""/>
+      <w:lvlJc w:val="left"/>
+      <w:pPr>
+        <w:ind w:left="720" w:hanging="360"/>
+      </w:pPr>
+      <w:rPr>
+        <w:rFonts w:ascii="Symbol" w:hAnsi="Symbol" w:hint="default"/>
+      </w:rPr>
+    </w:lvl>
+    <w:lvl w:ilvl="1" w:tplc="08090003">
+      <w:start w:val="1"/>
+      <w:numFmt w:val="bullet"/>
+      <w:lvlText w:val="o"/>
+      <w:lvlJc w:val="left"/>
+      <w:pPr>
+        <w:ind w:left="1440" w:hanging="360"/>
+      </w:pPr>
+      <w:rPr>
+        <w:rFonts w:ascii="Courier New" w:hAnsi="Courier New" w:cs="Courier New" w:hint="default"/>
+      </w:rPr>
+    </w:lvl>
+    <w:lvl w:ilvl="2" w:tplc="08090005">
+      <w:start w:val="1"/>
+      <w:numFmt w:val="bullet"/>
+      <w:lvlText w:val=""/>
+      <w:lvlJc w:val="left"/>
+      <w:pPr>
+        <w:ind w:left="2160" w:hanging="360"/>
+      </w:pPr>
+      <w:rPr>
+        <w:rFonts w:ascii="Wingdings" w:hAnsi="Wingdings" w:hint="default"/>
+      </w:rPr>
+    </w:lvl>
+    <w:lvl w:ilvl="3" w:tplc="08090001" w:tentative="1">
+      <w:start w:val="1"/>
+      <w:numFmt w:val="bullet"/>
+      <w:lvlText w:val=""/>
+      <w:lvlJc w:val="left"/>
+      <w:pPr>
+        <w:ind w:left="2880" w:hanging="360"/>
+      </w:pPr>
+      <w:rPr>
+        <w:rFonts w:ascii="Symbol" w:hAnsi="Symbol" w:hint="default"/>
+      </w:rPr>
+    </w:lvl>
+    <w:lvl w:ilvl="4" w:tplc="08090003" w:tentative="1">
+      <w:start w:val="1"/>
+      <w:numFmt w:val="bullet"/>
+      <w:lvlText w:val="o"/>
+      <w:lvlJc w:val="left"/>
+      <w:pPr>
+        <w:ind w:left="3600" w:hanging="360"/>
+      </w:pPr>
+      <w:rPr>
+        <w:rFonts w:ascii="Courier New" w:hAnsi="Courier New" w:cs="Courier New" w:hint="default"/>
+      </w:rPr>
+    </w:lvl>
+    <w:lvl w:ilvl="5" w:tplc="08090005" w:tentative="1">
+      <w:start w:val="1"/>
+      <w:numFmt w:val="bullet"/>
+      <w:lvlText w:val=""/>
+      <w:lvlJc w:val="left"/>
+      <w:pPr>
+        <w:ind w:left="4320" w:hanging="360"/>
+      </w:pPr>
+      <w:rPr>
+        <w:rFonts w:ascii="Wingdings" w:hAnsi="Wingdings" w:hint="default"/>
+      </w:rPr>
+    </w:lvl>
+    <w:lvl w:ilvl="6" w:tplc="08090001" w:tentative="1">
+      <w:start w:val="1"/>
+      <w:numFmt w:val="bullet"/>
+      <w:lvlText w:val=""/>
+      <w:lvlJc w:val="left"/>
+      <w:pPr>
+        <w:ind w:left="5040" w:hanging="360"/>
+      </w:pPr>
+      <w:rPr>
+        <w:rFonts w:ascii="Symbol" w:hAnsi="Symbol" w:hint="default"/>
+      </w:rPr>
+    </w:lvl>
+    <w:lvl w:ilvl="7" w:tplc="08090003" w:tentative="1">
+      <w:start w:val="1"/>
+      <w:numFmt w:val="bullet"/>
+      <w:lvlText w:val="o"/>
+      <w:lvlJc w:val="left"/>
+      <w:pPr>
+        <w:ind w:left="5760" w:hanging="360"/>
+      </w:pPr>
+      <w:rPr>
+        <w:rFonts w:ascii="Courier New" w:hAnsi="Courier New" w:cs="Courier New" w:hint="default"/>
+      </w:rPr>
+    </w:lvl>
+    <w:lvl w:ilvl="8" w:tplc="08090005" w:tentative="1">
+      <w:start w:val="1"/>
+      <w:numFmt w:val="bullet"/>
+      <w:lvlText w:val=""/>
+      <w:lvlJc w:val="left"/>
+      <w:pPr>
+        <w:ind w:left="6480" w:hanging="360"/>
+      </w:pPr>
+      <w:rPr>
+        <w:rFonts w:ascii="Wingdings" w:hAnsi="Wingdings" w:hint="default"/>
+      </w:rPr>
+    </w:lvl>
+  </w:abstractNum>
+  <w:abstractNum w:abstractNumId="3">
+    <w:nsid w:val="433919FC"/>
+    <w:multiLevelType w:val="hybridMultilevel"/>
+    <w:tmpl w:val="FA3A1260"/>
+    <w:lvl w:ilvl="0" w:tplc="08090001">
+      <w:start w:val="1"/>
+      <w:numFmt w:val="bullet"/>
+      <w:lvlText w:val=""/>
+      <w:lvlJc w:val="left"/>
+      <w:pPr>
+        <w:ind w:left="720" w:hanging="360"/>
+      </w:pPr>
+      <w:rPr>
+        <w:rFonts w:ascii="Symbol" w:hAnsi="Symbol" w:hint="default"/>
+      </w:rPr>
+    </w:lvl>
+    <w:lvl w:ilvl="1" w:tplc="08090003">
+      <w:start w:val="1"/>
+      <w:numFmt w:val="bullet"/>
+      <w:lvlText w:val="o"/>
+      <w:lvlJc w:val="left"/>
+      <w:pPr>
+        <w:ind w:left="1440" w:hanging="360"/>
+      </w:pPr>
+      <w:rPr>
+        <w:rFonts w:ascii="Courier New" w:hAnsi="Courier New" w:cs="Courier New" w:hint="default"/>
+      </w:rPr>
+    </w:lvl>
+    <w:lvl w:ilvl="2" w:tplc="08090005">
+      <w:start w:val="1"/>
+      <w:numFmt w:val="bullet"/>
+      <w:lvlText w:val=""/>
+      <w:lvlJc w:val="left"/>
+      <w:pPr>
+        <w:ind w:left="2160" w:hanging="360"/>
+      </w:pPr>
+      <w:rPr>
+        <w:rFonts w:ascii="Wingdings" w:hAnsi="Wingdings" w:hint="default"/>
+      </w:rPr>
+    </w:lvl>
+    <w:lvl w:ilvl="3" w:tplc="08090001" w:tentative="1">
+      <w:start w:val="1"/>
+      <w:numFmt w:val="bullet"/>
+      <w:lvlText w:val=""/>
+      <w:lvlJc w:val="left"/>
+      <w:pPr>
+        <w:ind w:left="2880" w:hanging="360"/>
+      </w:pPr>
+      <w:rPr>
+        <w:rFonts w:ascii="Symbol" w:hAnsi="Symbol" w:hint="default"/>
+      </w:rPr>
+    </w:lvl>
+    <w:lvl w:ilvl="4" w:tplc="08090003" w:tentative="1">
+      <w:start w:val="1"/>
+      <w:numFmt w:val="bullet"/>
+      <w:lvlText w:val="o"/>
+      <w:lvlJc w:val="left"/>
+      <w:pPr>
+        <w:ind w:left="3600" w:hanging="360"/>
+      </w:pPr>
+      <w:rPr>
+        <w:rFonts w:ascii="Courier New" w:hAnsi="Courier New" w:cs="Courier New" w:hint="default"/>
+      </w:rPr>
+    </w:lvl>
+    <w:lvl w:ilvl="5" w:tplc="08090005" w:tentative="1">
+      <w:start w:val="1"/>
+      <w:numFmt w:val="bullet"/>
+      <w:lvlText w:val=""/>
+      <w:lvlJc w:val="left"/>
+      <w:pPr>
+        <w:ind w:left="4320" w:hanging="360"/>
+      </w:pPr>
+      <w:rPr>
+        <w:rFonts w:ascii="Wingdings" w:hAnsi="Wingdings" w:hint="default"/>
+      </w:rPr>
+    </w:lvl>
+    <w:lvl w:ilvl="6" w:tplc="08090001" w:tentative="1">
+      <w:start w:val="1"/>
+      <w:numFmt w:val="bullet"/>
+      <w:lvlText w:val=""/>
+      <w:lvlJc w:val="left"/>
+      <w:pPr>
+        <w:ind w:left="5040" w:hanging="360"/>
+      </w:pPr>
+      <w:rPr>
+        <w:rFonts w:ascii="Symbol" w:hAnsi="Symbol" w:hint="default"/>
+      </w:rPr>
+    </w:lvl>
+    <w:lvl w:ilvl="7" w:tplc="08090003" w:tentative="1">
+      <w:start w:val="1"/>
+      <w:numFmt w:val="bullet"/>
+      <w:lvlText w:val="o"/>
+      <w:lvlJc w:val="left"/>
+      <w:pPr>
+        <w:ind w:left="5760" w:hanging="360"/>
+      </w:pPr>
+      <w:rPr>
+        <w:rFonts w:ascii="Courier New" w:hAnsi="Courier New" w:cs="Courier New" w:hint="default"/>
+      </w:rPr>
+    </w:lvl>
+    <w:lvl w:ilvl="8" w:tplc="08090005" w:tentative="1">
+      <w:start w:val="1"/>
+      <w:numFmt w:val="bullet"/>
+      <w:lvlText w:val=""/>
+      <w:lvlJc w:val="left"/>
+      <w:pPr>
+        <w:ind w:left="6480" w:hanging="360"/>
+      </w:pPr>
+      <w:rPr>
+        <w:rFonts w:ascii="Wingdings" w:hAnsi="Wingdings" w:hint="default"/>
+      </w:rPr>
+    </w:lvl>
+  </w:abstractNum>
+  <w:abstractNum w:abstractNumId="4">
     <w:nsid w:val="4FA23183"/>
     <w:multiLevelType w:val="hybridMultilevel"/>
     <w:tmpl w:val="6BAE7998"/>
@@ -1733,7 +1936,7 @@
       </w:rPr>
     </w:lvl>
   </w:abstractNum>
-  <w:abstractNum w:abstractNumId="3">
+  <w:abstractNum w:abstractNumId="5">
     <w:nsid w:val="5D1B11D5"/>
     <w:multiLevelType w:val="hybridMultilevel"/>
     <w:tmpl w:val="B56A38B0"/>
@@ -1846,7 +2049,120 @@
       </w:rPr>
     </w:lvl>
   </w:abstractNum>
-  <w:abstractNum w:abstractNumId="4">
+  <w:abstractNum w:abstractNumId="6">
+    <w:nsid w:val="749A197E"/>
+    <w:multiLevelType w:val="hybridMultilevel"/>
+    <w:tmpl w:val="6CAEAD62"/>
+    <w:lvl w:ilvl="0" w:tplc="08090001">
+      <w:start w:val="1"/>
+      <w:numFmt w:val="bullet"/>
+      <w:lvlText w:val=""/>
+      <w:lvlJc w:val="left"/>
+      <w:pPr>
+        <w:ind w:left="720" w:hanging="360"/>
+      </w:pPr>
+      <w:rPr>
+        <w:rFonts w:ascii="Symbol" w:hAnsi="Symbol" w:hint="default"/>
+      </w:rPr>
+    </w:lvl>
+    <w:lvl w:ilvl="1" w:tplc="08090003">
+      <w:start w:val="1"/>
+      <w:numFmt w:val="bullet"/>
+      <w:lvlText w:val="o"/>
+      <w:lvlJc w:val="left"/>
+      <w:pPr>
+        <w:ind w:left="1440" w:hanging="360"/>
+      </w:pPr>
+      <w:rPr>
+        <w:rFonts w:ascii="Courier New" w:hAnsi="Courier New" w:cs="Courier New" w:hint="default"/>
+      </w:rPr>
+    </w:lvl>
+    <w:lvl w:ilvl="2" w:tplc="08090005">
+      <w:start w:val="1"/>
+      <w:numFmt w:val="bullet"/>
+      <w:lvlText w:val=""/>
+      <w:lvlJc w:val="left"/>
+      <w:pPr>
+        <w:ind w:left="2160" w:hanging="360"/>
+      </w:pPr>
+      <w:rPr>
+        <w:rFonts w:ascii="Wingdings" w:hAnsi="Wingdings" w:hint="default"/>
+      </w:rPr>
+    </w:lvl>
+    <w:lvl w:ilvl="3" w:tplc="08090001" w:tentative="1">
+      <w:start w:val="1"/>
+      <w:numFmt w:val="bullet"/>
+      <w:lvlText w:val=""/>
+      <w:lvlJc w:val="left"/>
+      <w:pPr>
+        <w:ind w:left="2880" w:hanging="360"/>
+      </w:pPr>
+      <w:rPr>
+        <w:rFonts w:ascii="Symbol" w:hAnsi="Symbol" w:hint="default"/>
+      </w:rPr>
+    </w:lvl>
+    <w:lvl w:ilvl="4" w:tplc="08090003" w:tentative="1">
+      <w:start w:val="1"/>
+      <w:numFmt w:val="bullet"/>
+      <w:lvlText w:val="o"/>
+      <w:lvlJc w:val="left"/>
+      <w:pPr>
+        <w:ind w:left="3600" w:hanging="360"/>
+      </w:pPr>
+      <w:rPr>
+        <w:rFonts w:ascii="Courier New" w:hAnsi="Courier New" w:cs="Courier New" w:hint="default"/>
+      </w:rPr>
+    </w:lvl>
+    <w:lvl w:ilvl="5" w:tplc="08090005" w:tentative="1">
+      <w:start w:val="1"/>
+      <w:numFmt w:val="bullet"/>
+      <w:lvlText w:val=""/>
+      <w:lvlJc w:val="left"/>
+      <w:pPr>
+        <w:ind w:left="4320" w:hanging="360"/>
+      </w:pPr>
+      <w:rPr>
+        <w:rFonts w:ascii="Wingdings" w:hAnsi="Wingdings" w:hint="default"/>
+      </w:rPr>
+    </w:lvl>
+    <w:lvl w:ilvl="6" w:tplc="08090001" w:tentative="1">
+      <w:start w:val="1"/>
+      <w:numFmt w:val="bullet"/>
+      <w:lvlText w:val=""/>
+      <w:lvlJc w:val="left"/>
+      <w:pPr>
+        <w:ind w:left="5040" w:hanging="360"/>
+      </w:pPr>
+      <w:rPr>
+        <w:rFonts w:ascii="Symbol" w:hAnsi="Symbol" w:hint="default"/>
+      </w:rPr>
+    </w:lvl>
+    <w:lvl w:ilvl="7" w:tplc="08090003" w:tentative="1">
+      <w:start w:val="1"/>
+      <w:numFmt w:val="bullet"/>
+      <w:lvlText w:val="o"/>
+      <w:lvlJc w:val="left"/>
+      <w:pPr>
+        <w:ind w:left="5760" w:hanging="360"/>
+      </w:pPr>
+      <w:rPr>
+        <w:rFonts w:ascii="Courier New" w:hAnsi="Courier New" w:cs="Courier New" w:hint="default"/>
+      </w:rPr>
+    </w:lvl>
+    <w:lvl w:ilvl="8" w:tplc="08090005" w:tentative="1">
+      <w:start w:val="1"/>
+      <w:numFmt w:val="bullet"/>
+      <w:lvlText w:val=""/>
+      <w:lvlJc w:val="left"/>
+      <w:pPr>
+        <w:ind w:left="6480" w:hanging="360"/>
+      </w:pPr>
+      <w:rPr>
+        <w:rFonts w:ascii="Wingdings" w:hAnsi="Wingdings" w:hint="default"/>
+      </w:rPr>
+    </w:lvl>
+  </w:abstractNum>
+  <w:abstractNum w:abstractNumId="7">
     <w:nsid w:val="76F015A2"/>
     <w:multiLevelType w:val="hybridMultilevel"/>
     <w:tmpl w:val="44889822"/>
@@ -1959,7 +2275,7 @@
       </w:rPr>
     </w:lvl>
   </w:abstractNum>
-  <w:abstractNum w:abstractNumId="5">
+  <w:abstractNum w:abstractNumId="8">
     <w:nsid w:val="7D201026"/>
     <w:multiLevelType w:val="hybridMultilevel"/>
     <w:tmpl w:val="50FA1452"/>
@@ -2073,22 +2389,31 @@
     </w:lvl>
   </w:abstractNum>
   <w:num w:numId="1">
-    <w:abstractNumId w:val="5"/>
+    <w:abstractNumId w:val="8"/>
   </w:num>
   <w:num w:numId="2">
     <w:abstractNumId w:val="0"/>
   </w:num>
   <w:num w:numId="3">
-    <w:abstractNumId w:val="3"/>
+    <w:abstractNumId w:val="5"/>
   </w:num>
   <w:num w:numId="4">
     <w:abstractNumId w:val="1"/>
   </w:num>
   <w:num w:numId="5">
+    <w:abstractNumId w:val="7"/>
+  </w:num>
+  <w:num w:numId="6">
     <w:abstractNumId w:val="4"/>
   </w:num>
-  <w:num w:numId="6">
+  <w:num w:numId="7">
     <w:abstractNumId w:val="2"/>
+  </w:num>
+  <w:num w:numId="8">
+    <w:abstractNumId w:val="3"/>
+  </w:num>
+  <w:num w:numId="9">
+    <w:abstractNumId w:val="6"/>
   </w:num>
 </w:numbering>
 </file>

</xml_diff>